<commit_message>
implement the fetch for PlayList, demonstrate MessageUserControl.TryRun
</commit_message>
<xml_diff>
--- a/Actual Chinook Playlist Protype UX Processing Plan (3).docx
+++ b/Actual Chinook Playlist Protype UX Processing Plan (3).docx
@@ -2253,6 +2253,78 @@
                 <w:lang w:val="en-CA"/>
               </w:rPr>
             </w:pPr>
+            <w:r>
+              <w:rPr>
+                <w:noProof/>
+                <w:lang w:val="en-CA"/>
+              </w:rPr>
+              <mc:AlternateContent>
+                <mc:Choice Requires="wps">
+                  <w:drawing>
+                    <wp:anchor distT="0" distB="0" distL="114300" distR="114300" simplePos="0" relativeHeight="251663360" behindDoc="0" locked="0" layoutInCell="1" allowOverlap="1" wp14:anchorId="75372309" wp14:editId="0ECB5E9B">
+                      <wp:simplePos x="0" y="0"/>
+                      <wp:positionH relativeFrom="column">
+                        <wp:posOffset>2714577</wp:posOffset>
+                      </wp:positionH>
+                      <wp:positionV relativeFrom="paragraph">
+                        <wp:posOffset>157875</wp:posOffset>
+                      </wp:positionV>
+                      <wp:extent cx="914400" cy="914400"/>
+                      <wp:effectExtent l="0" t="0" r="0" b="0"/>
+                      <wp:wrapNone/>
+                      <wp:docPr id="8" name="Multiplication Sign 8"/>
+                      <wp:cNvGraphicFramePr/>
+                      <a:graphic xmlns:a="http://schemas.openxmlformats.org/drawingml/2006/main">
+                        <a:graphicData uri="http://schemas.microsoft.com/office/word/2010/wordprocessingShape">
+                          <wps:wsp>
+                            <wps:cNvSpPr/>
+                            <wps:spPr>
+                              <a:xfrm>
+                                <a:off x="0" y="0"/>
+                                <a:ext cx="914400" cy="914400"/>
+                              </a:xfrm>
+                              <a:prstGeom prst="mathMultiply">
+                                <a:avLst/>
+                              </a:prstGeom>
+                            </wps:spPr>
+                            <wps:style>
+                              <a:lnRef idx="2">
+                                <a:schemeClr val="accent1">
+                                  <a:shade val="50000"/>
+                                </a:schemeClr>
+                              </a:lnRef>
+                              <a:fillRef idx="1">
+                                <a:schemeClr val="accent1"/>
+                              </a:fillRef>
+                              <a:effectRef idx="0">
+                                <a:schemeClr val="accent1"/>
+                              </a:effectRef>
+                              <a:fontRef idx="minor">
+                                <a:schemeClr val="lt1"/>
+                              </a:fontRef>
+                            </wps:style>
+                            <wps:bodyPr rot="0" spcFirstLastPara="0" vertOverflow="overflow" horzOverflow="overflow" vert="horz" wrap="square" lIns="91440" tIns="45720" rIns="91440" bIns="45720" numCol="1" spcCol="0" rtlCol="0" fromWordArt="0" anchor="ctr" anchorCtr="0" forceAA="0" compatLnSpc="1">
+                              <a:prstTxWarp prst="textNoShape">
+                                <a:avLst/>
+                              </a:prstTxWarp>
+                              <a:noAutofit/>
+                            </wps:bodyPr>
+                          </wps:wsp>
+                        </a:graphicData>
+                      </a:graphic>
+                    </wp:anchor>
+                  </w:drawing>
+                </mc:Choice>
+                <mc:Fallback>
+                  <w:pict>
+                    <v:shape w14:anchorId="6AE8253A" id="Multiplication Sign 8" o:spid="_x0000_s1026" style="position:absolute;margin-left:213.75pt;margin-top:12.45pt;width:1in;height:1in;z-index:251663360;visibility:visible;mso-wrap-style:square;mso-wrap-distance-left:9pt;mso-wrap-distance-top:0;mso-wrap-distance-right:9pt;mso-wrap-distance-bottom:0;mso-position-horizontal:absolute;mso-position-horizontal-relative:text;mso-position-vertical:absolute;mso-position-vertical-relative:text;v-text-anchor:middle" coordsize="914400,914400" o:gfxdata="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" path="m143578,295654l295654,143578,457200,305125,618746,143578,770822,295654,609275,457200,770822,618746,618746,770822,457200,609275,295654,770822,143578,618746,305125,457200,143578,295654xe" fillcolor="#5b9bd5 [3204]" strokecolor="#1f4d78 [1604]" strokeweight="1pt">
+                      <v:stroke joinstyle="miter"/>
+                      <v:path arrowok="t" o:connecttype="custom" o:connectlocs="143578,295654;295654,143578;457200,305125;618746,143578;770822,295654;609275,457200;770822,618746;618746,770822;457200,609275;295654,770822;143578,618746;305125,457200;143578,295654" o:connectangles="0,0,0,0,0,0,0,0,0,0,0,0,0"/>
+                    </v:shape>
+                  </w:pict>
+                </mc:Fallback>
+              </mc:AlternateContent>
+            </w:r>
             <w:proofErr w:type="spellStart"/>
             <w:r>
               <w:rPr>
@@ -2960,6 +3032,78 @@
                 <w:lang w:val="en-CA"/>
               </w:rPr>
             </w:pPr>
+            <w:r>
+              <w:rPr>
+                <w:noProof/>
+                <w:lang w:val="en-CA"/>
+              </w:rPr>
+              <mc:AlternateContent>
+                <mc:Choice Requires="wps">
+                  <w:drawing>
+                    <wp:anchor distT="0" distB="0" distL="114300" distR="114300" simplePos="0" relativeHeight="251664384" behindDoc="0" locked="0" layoutInCell="1" allowOverlap="1" wp14:anchorId="5282AB97" wp14:editId="2CF60B34">
+                      <wp:simplePos x="0" y="0"/>
+                      <wp:positionH relativeFrom="column">
+                        <wp:posOffset>2611060</wp:posOffset>
+                      </wp:positionH>
+                      <wp:positionV relativeFrom="paragraph">
+                        <wp:posOffset>75948</wp:posOffset>
+                      </wp:positionV>
+                      <wp:extent cx="914400" cy="914400"/>
+                      <wp:effectExtent l="0" t="0" r="0" b="0"/>
+                      <wp:wrapNone/>
+                      <wp:docPr id="9" name="Multiplication Sign 9"/>
+                      <wp:cNvGraphicFramePr/>
+                      <a:graphic xmlns:a="http://schemas.openxmlformats.org/drawingml/2006/main">
+                        <a:graphicData uri="http://schemas.microsoft.com/office/word/2010/wordprocessingShape">
+                          <wps:wsp>
+                            <wps:cNvSpPr/>
+                            <wps:spPr>
+                              <a:xfrm>
+                                <a:off x="0" y="0"/>
+                                <a:ext cx="914400" cy="914400"/>
+                              </a:xfrm>
+                              <a:prstGeom prst="mathMultiply">
+                                <a:avLst/>
+                              </a:prstGeom>
+                            </wps:spPr>
+                            <wps:style>
+                              <a:lnRef idx="2">
+                                <a:schemeClr val="accent1">
+                                  <a:shade val="50000"/>
+                                </a:schemeClr>
+                              </a:lnRef>
+                              <a:fillRef idx="1">
+                                <a:schemeClr val="accent1"/>
+                              </a:fillRef>
+                              <a:effectRef idx="0">
+                                <a:schemeClr val="accent1"/>
+                              </a:effectRef>
+                              <a:fontRef idx="minor">
+                                <a:schemeClr val="lt1"/>
+                              </a:fontRef>
+                            </wps:style>
+                            <wps:bodyPr rot="0" spcFirstLastPara="0" vertOverflow="overflow" horzOverflow="overflow" vert="horz" wrap="square" lIns="91440" tIns="45720" rIns="91440" bIns="45720" numCol="1" spcCol="0" rtlCol="0" fromWordArt="0" anchor="ctr" anchorCtr="0" forceAA="0" compatLnSpc="1">
+                              <a:prstTxWarp prst="textNoShape">
+                                <a:avLst/>
+                              </a:prstTxWarp>
+                              <a:noAutofit/>
+                            </wps:bodyPr>
+                          </wps:wsp>
+                        </a:graphicData>
+                      </a:graphic>
+                    </wp:anchor>
+                  </w:drawing>
+                </mc:Choice>
+                <mc:Fallback>
+                  <w:pict>
+                    <v:shape w14:anchorId="171E228D" id="Multiplication Sign 9" o:spid="_x0000_s1026" style="position:absolute;margin-left:205.6pt;margin-top:6pt;width:1in;height:1in;z-index:251664384;visibility:visible;mso-wrap-style:square;mso-wrap-distance-left:9pt;mso-wrap-distance-top:0;mso-wrap-distance-right:9pt;mso-wrap-distance-bottom:0;mso-position-horizontal:absolute;mso-position-horizontal-relative:text;mso-position-vertical:absolute;mso-position-vertical-relative:text;v-text-anchor:middle" coordsize="914400,914400" o:gfxdata="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" path="m143578,295654l295654,143578,457200,305125,618746,143578,770822,295654,609275,457200,770822,618746,618746,770822,457200,609275,295654,770822,143578,618746,305125,457200,143578,295654xe" fillcolor="#5b9bd5 [3204]" strokecolor="#1f4d78 [1604]" strokeweight="1pt">
+                      <v:stroke joinstyle="miter"/>
+                      <v:path arrowok="t" o:connecttype="custom" o:connectlocs="143578,295654;295654,143578;457200,305125;618746,143578;770822,295654;609275,457200;770822,618746;618746,770822;457200,609275;295654,770822;143578,618746;305125,457200;143578,295654" o:connectangles="0,0,0,0,0,0,0,0,0,0,0,0,0"/>
+                    </v:shape>
+                  </w:pict>
+                </mc:Fallback>
+              </mc:AlternateContent>
+            </w:r>
             <w:proofErr w:type="spellStart"/>
             <w:r>
               <w:rPr>
@@ -3721,7 +3865,6 @@
                 <w:lang w:val="en-CA"/>
               </w:rPr>
             </w:pPr>
-            <w:bookmarkStart w:id="0" w:name="_GoBack"/>
             <w:r>
               <w:rPr>
                 <w:noProof/>
@@ -3794,7 +3937,6 @@
                 </mc:Fallback>
               </mc:AlternateContent>
             </w:r>
-            <w:bookmarkEnd w:id="0"/>
             <w:r>
               <w:rPr>
                 <w:lang w:val="en-CA"/>
@@ -4300,6 +4442,78 @@
             </w:pPr>
             <w:r>
               <w:rPr>
+                <w:noProof/>
+                <w:lang w:val="en-CA"/>
+              </w:rPr>
+              <mc:AlternateContent>
+                <mc:Choice Requires="wps">
+                  <w:drawing>
+                    <wp:anchor distT="0" distB="0" distL="114300" distR="114300" simplePos="0" relativeHeight="251665408" behindDoc="0" locked="0" layoutInCell="1" allowOverlap="1" wp14:anchorId="06E9978C" wp14:editId="2161FFF7">
+                      <wp:simplePos x="0" y="0"/>
+                      <wp:positionH relativeFrom="column">
+                        <wp:posOffset>2516170</wp:posOffset>
+                      </wp:positionH>
+                      <wp:positionV relativeFrom="paragraph">
+                        <wp:posOffset>374722</wp:posOffset>
+                      </wp:positionV>
+                      <wp:extent cx="914400" cy="914400"/>
+                      <wp:effectExtent l="0" t="0" r="0" b="0"/>
+                      <wp:wrapNone/>
+                      <wp:docPr id="10" name="Multiplication Sign 10"/>
+                      <wp:cNvGraphicFramePr/>
+                      <a:graphic xmlns:a="http://schemas.openxmlformats.org/drawingml/2006/main">
+                        <a:graphicData uri="http://schemas.microsoft.com/office/word/2010/wordprocessingShape">
+                          <wps:wsp>
+                            <wps:cNvSpPr/>
+                            <wps:spPr>
+                              <a:xfrm>
+                                <a:off x="0" y="0"/>
+                                <a:ext cx="914400" cy="914400"/>
+                              </a:xfrm>
+                              <a:prstGeom prst="mathMultiply">
+                                <a:avLst/>
+                              </a:prstGeom>
+                            </wps:spPr>
+                            <wps:style>
+                              <a:lnRef idx="2">
+                                <a:schemeClr val="accent1">
+                                  <a:shade val="50000"/>
+                                </a:schemeClr>
+                              </a:lnRef>
+                              <a:fillRef idx="1">
+                                <a:schemeClr val="accent1"/>
+                              </a:fillRef>
+                              <a:effectRef idx="0">
+                                <a:schemeClr val="accent1"/>
+                              </a:effectRef>
+                              <a:fontRef idx="minor">
+                                <a:schemeClr val="lt1"/>
+                              </a:fontRef>
+                            </wps:style>
+                            <wps:bodyPr rot="0" spcFirstLastPara="0" vertOverflow="overflow" horzOverflow="overflow" vert="horz" wrap="square" lIns="91440" tIns="45720" rIns="91440" bIns="45720" numCol="1" spcCol="0" rtlCol="0" fromWordArt="0" anchor="ctr" anchorCtr="0" forceAA="0" compatLnSpc="1">
+                              <a:prstTxWarp prst="textNoShape">
+                                <a:avLst/>
+                              </a:prstTxWarp>
+                              <a:noAutofit/>
+                            </wps:bodyPr>
+                          </wps:wsp>
+                        </a:graphicData>
+                      </a:graphic>
+                    </wp:anchor>
+                  </w:drawing>
+                </mc:Choice>
+                <mc:Fallback>
+                  <w:pict>
+                    <v:shape w14:anchorId="218E65D9" id="Multiplication Sign 10" o:spid="_x0000_s1026" style="position:absolute;margin-left:198.1pt;margin-top:29.5pt;width:1in;height:1in;z-index:251665408;visibility:visible;mso-wrap-style:square;mso-wrap-distance-left:9pt;mso-wrap-distance-top:0;mso-wrap-distance-right:9pt;mso-wrap-distance-bottom:0;mso-position-horizontal:absolute;mso-position-horizontal-relative:text;mso-position-vertical:absolute;mso-position-vertical-relative:text;v-text-anchor:middle" coordsize="914400,914400" o:gfxdata="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" path="m143578,295654l295654,143578,457200,305125,618746,143578,770822,295654,609275,457200,770822,618746,618746,770822,457200,609275,295654,770822,143578,618746,305125,457200,143578,295654xe" fillcolor="#5b9bd5 [3204]" strokecolor="#1f4d78 [1604]" strokeweight="1pt">
+                      <v:stroke joinstyle="miter"/>
+                      <v:path arrowok="t" o:connecttype="custom" o:connectlocs="143578,295654;295654,143578;457200,305125;618746,143578;770822,295654;609275,457200;770822,618746;618746,770822;457200,609275;295654,770822;143578,618746;305125,457200;143578,295654" o:connectangles="0,0,0,0,0,0,0,0,0,0,0,0,0"/>
+                    </v:shape>
+                  </w:pict>
+                </mc:Fallback>
+              </mc:AlternateContent>
+            </w:r>
+            <w:r>
+              <w:rPr>
                 <w:lang w:val="en-CA"/>
               </w:rPr>
               <w:t>Fetch (</w:t>
@@ -4874,6 +5088,8 @@
           <w:lang w:val="en-CA"/>
         </w:rPr>
       </w:pPr>
+      <w:bookmarkStart w:id="0" w:name="_GoBack"/>
+      <w:bookmarkEnd w:id="0"/>
     </w:p>
     <w:p>
       <w:pPr>

</xml_diff>

<commit_message>
Move Track up and down events
</commit_message>
<xml_diff>
--- a/Actual Chinook Playlist Protype UX Processing Plan (3).docx
+++ b/Actual Chinook Playlist Protype UX Processing Plan (3).docx
@@ -2,6 +2,14 @@
 <file path=word/document.xml><?xml version="1.0" encoding="utf-8"?>
 <w:document xmlns:wpc="http://schemas.microsoft.com/office/word/2010/wordprocessingCanvas" xmlns:cx="http://schemas.microsoft.com/office/drawing/2014/chartex" xmlns:cx1="http://schemas.microsoft.com/office/drawing/2015/9/8/chartex" xmlns:cx2="http://schemas.microsoft.com/office/drawing/2015/10/21/chartex" xmlns:cx3="http://schemas.microsoft.com/office/drawing/2016/5/9/chartex" xmlns:cx4="http://schemas.microsoft.com/office/drawing/2016/5/10/chartex" xmlns:cx5="http://schemas.microsoft.com/office/drawing/2016/5/11/chartex" xmlns:cx6="http://schemas.microsoft.com/office/drawing/2016/5/12/chartex" xmlns:cx7="http://schemas.microsoft.com/office/drawing/2016/5/13/chartex" xmlns:cx8="http://schemas.microsoft.com/office/drawing/2016/5/14/chartex" xmlns:mc="http://schemas.openxmlformats.org/markup-compatibility/2006" xmlns:aink="http://schemas.microsoft.com/office/drawing/2016/ink" xmlns:am3d="http://schemas.microsoft.com/office/drawing/2017/model3d" xmlns:o="urn:schemas-microsoft-com:office:office" xmlns:r="http://schemas.openxmlformats.org/officeDocument/2006/relationships" xmlns:m="http://schemas.openxmlformats.org/officeDocument/2006/math" xmlns:v="urn:schemas-microsoft-com:vml" xmlns:wp14="http://schemas.microsoft.com/office/word/2010/wordprocessingDrawing" xmlns:wp="http://schemas.openxmlformats.org/drawingml/2006/wordprocessingDrawing" xmlns:w10="urn:schemas-microsoft-com:office:word" xmlns:w="http://schemas.openxmlformats.org/wordprocessingml/2006/main" xmlns:w14="http://schemas.microsoft.com/office/word/2010/wordml" xmlns:w15="http://schemas.microsoft.com/office/word/2012/wordml" xmlns:w16cid="http://schemas.microsoft.com/office/word/2016/wordml/cid" xmlns:w16se="http://schemas.microsoft.com/office/word/2015/wordml/symex" xmlns:wpg="http://schemas.microsoft.com/office/word/2010/wordprocessingGroup" xmlns:wpi="http://schemas.microsoft.com/office/word/2010/wordprocessingInk" xmlns:wne="http://schemas.microsoft.com/office/word/2006/wordml" xmlns:wps="http://schemas.microsoft.com/office/word/2010/wordprocessingShape" mc:Ignorable="w14 w15 w16se w16cid wp14">
   <w:body>
+    <w:p>
+      <w:pPr>
+        <w:pStyle w:val="Title"/>
+        <w:rPr>
+          <w:lang w:val="en-CA"/>
+        </w:rPr>
+      </w:pPr>
+    </w:p>
     <w:p>
       <w:pPr>
         <w:pStyle w:val="Title"/>
@@ -1813,19 +1821,7 @@
               <w:rPr>
                 <w:lang w:val="en-CA"/>
               </w:rPr>
-              <w:t xml:space="preserve">, </w:t>
-            </w:r>
-            <w:r>
-              <w:rPr>
-                <w:lang w:val="en-CA"/>
-              </w:rPr>
-              <w:t>string</w:t>
-            </w:r>
-            <w:r>
-              <w:rPr>
-                <w:lang w:val="en-CA"/>
-              </w:rPr>
-              <w:t xml:space="preserve"> </w:t>
+              <w:t xml:space="preserve">, string </w:t>
             </w:r>
             <w:proofErr w:type="spellStart"/>
             <w:r>
@@ -1852,19 +1848,7 @@
               <w:rPr>
                 <w:lang w:val="en-CA"/>
               </w:rPr>
-              <w:t>Retrieve a list of tracks for supplied selection type and argument</w:t>
-            </w:r>
-            <w:r>
-              <w:rPr>
-                <w:lang w:val="en-CA"/>
-              </w:rPr>
-              <w:t xml:space="preserve"> strings</w:t>
-            </w:r>
-            <w:r>
-              <w:rPr>
-                <w:lang w:val="en-CA"/>
-              </w:rPr>
-              <w:t xml:space="preserve">. Return </w:t>
+              <w:t xml:space="preserve">Retrieve a list of tracks for supplied selection type and argument strings. Return </w:t>
             </w:r>
             <w:proofErr w:type="spellStart"/>
             <w:r>
@@ -1878,31 +1862,7 @@
               <w:rPr>
                 <w:lang w:val="en-CA"/>
               </w:rPr>
-              <w:t xml:space="preserve">, </w:t>
-            </w:r>
-            <w:r>
-              <w:rPr>
-                <w:lang w:val="en-CA"/>
-              </w:rPr>
-              <w:t xml:space="preserve">song, </w:t>
-            </w:r>
-            <w:r>
-              <w:rPr>
-                <w:lang w:val="en-CA"/>
-              </w:rPr>
-              <w:t>title</w:t>
-            </w:r>
-            <w:r>
-              <w:rPr>
-                <w:lang w:val="en-CA"/>
-              </w:rPr>
-              <w:t xml:space="preserve">, </w:t>
-            </w:r>
-            <w:r>
-              <w:rPr>
-                <w:lang w:val="en-CA"/>
-              </w:rPr>
-              <w:t xml:space="preserve">artist, media, genre, composer, </w:t>
+              <w:t xml:space="preserve">, song, title, artist, media, genre, composer, </w:t>
             </w:r>
             <w:proofErr w:type="spellStart"/>
             <w:r>
@@ -1916,13 +1876,7 @@
               <w:rPr>
                 <w:lang w:val="en-CA"/>
               </w:rPr>
-              <w:t xml:space="preserve">, </w:t>
-            </w:r>
-            <w:r>
-              <w:rPr>
-                <w:lang w:val="en-CA"/>
-              </w:rPr>
-              <w:t xml:space="preserve">size, </w:t>
+              <w:t xml:space="preserve">, size, </w:t>
             </w:r>
             <w:proofErr w:type="spellStart"/>
             <w:r>
@@ -2026,13 +1980,7 @@
               <w:rPr>
                 <w:lang w:val="en-CA"/>
               </w:rPr>
-              <w:t>Tracks</w:t>
-            </w:r>
-            <w:r>
-              <w:rPr>
-                <w:lang w:val="en-CA"/>
-              </w:rPr>
-              <w:t xml:space="preserve"> (R)</w:t>
+              <w:t>Tracks (R)</w:t>
             </w:r>
           </w:p>
         </w:tc>
@@ -4758,6 +4706,7 @@
                 <w:lang w:val="en-CA"/>
               </w:rPr>
             </w:pPr>
+            <w:bookmarkStart w:id="0" w:name="_Hlk55409608"/>
             <w:proofErr w:type="spellStart"/>
             <w:r>
               <w:rPr>
@@ -4949,6 +4898,7 @@
           </w:p>
         </w:tc>
       </w:tr>
+      <w:bookmarkEnd w:id="0"/>
       <w:tr>
         <w:tc>
           <w:tcPr>
@@ -5088,8 +5038,6 @@
           <w:lang w:val="en-CA"/>
         </w:rPr>
       </w:pPr>
-      <w:bookmarkStart w:id="0" w:name="_GoBack"/>
-      <w:bookmarkEnd w:id="0"/>
     </w:p>
     <w:p>
       <w:pPr>
@@ -5185,6 +5133,78 @@
             </w:pPr>
             <w:r>
               <w:rPr>
+                <w:noProof/>
+                <w:lang w:val="en-CA"/>
+              </w:rPr>
+              <mc:AlternateContent>
+                <mc:Choice Requires="wps">
+                  <w:drawing>
+                    <wp:anchor distT="0" distB="0" distL="114300" distR="114300" simplePos="0" relativeHeight="251666432" behindDoc="0" locked="0" layoutInCell="1" allowOverlap="1" wp14:anchorId="1301089D" wp14:editId="427EA27D">
+                      <wp:simplePos x="0" y="0"/>
+                      <wp:positionH relativeFrom="column">
+                        <wp:posOffset>2712388</wp:posOffset>
+                      </wp:positionH>
+                      <wp:positionV relativeFrom="paragraph">
+                        <wp:posOffset>503546</wp:posOffset>
+                      </wp:positionV>
+                      <wp:extent cx="914400" cy="914400"/>
+                      <wp:effectExtent l="0" t="0" r="0" b="0"/>
+                      <wp:wrapNone/>
+                      <wp:docPr id="11" name="Multiplication Sign 11"/>
+                      <wp:cNvGraphicFramePr/>
+                      <a:graphic xmlns:a="http://schemas.openxmlformats.org/drawingml/2006/main">
+                        <a:graphicData uri="http://schemas.microsoft.com/office/word/2010/wordprocessingShape">
+                          <wps:wsp>
+                            <wps:cNvSpPr/>
+                            <wps:spPr>
+                              <a:xfrm>
+                                <a:off x="0" y="0"/>
+                                <a:ext cx="914400" cy="914400"/>
+                              </a:xfrm>
+                              <a:prstGeom prst="mathMultiply">
+                                <a:avLst/>
+                              </a:prstGeom>
+                            </wps:spPr>
+                            <wps:style>
+                              <a:lnRef idx="2">
+                                <a:schemeClr val="accent1">
+                                  <a:shade val="50000"/>
+                                </a:schemeClr>
+                              </a:lnRef>
+                              <a:fillRef idx="1">
+                                <a:schemeClr val="accent1"/>
+                              </a:fillRef>
+                              <a:effectRef idx="0">
+                                <a:schemeClr val="accent1"/>
+                              </a:effectRef>
+                              <a:fontRef idx="minor">
+                                <a:schemeClr val="lt1"/>
+                              </a:fontRef>
+                            </wps:style>
+                            <wps:bodyPr rot="0" spcFirstLastPara="0" vertOverflow="overflow" horzOverflow="overflow" vert="horz" wrap="square" lIns="91440" tIns="45720" rIns="91440" bIns="45720" numCol="1" spcCol="0" rtlCol="0" fromWordArt="0" anchor="ctr" anchorCtr="0" forceAA="0" compatLnSpc="1">
+                              <a:prstTxWarp prst="textNoShape">
+                                <a:avLst/>
+                              </a:prstTxWarp>
+                              <a:noAutofit/>
+                            </wps:bodyPr>
+                          </wps:wsp>
+                        </a:graphicData>
+                      </a:graphic>
+                    </wp:anchor>
+                  </w:drawing>
+                </mc:Choice>
+                <mc:Fallback>
+                  <w:pict>
+                    <v:shape w14:anchorId="1DFD5BEC" id="Multiplication Sign 11" o:spid="_x0000_s1026" style="position:absolute;margin-left:213.55pt;margin-top:39.65pt;width:1in;height:1in;z-index:251666432;visibility:visible;mso-wrap-style:square;mso-wrap-distance-left:9pt;mso-wrap-distance-top:0;mso-wrap-distance-right:9pt;mso-wrap-distance-bottom:0;mso-position-horizontal:absolute;mso-position-horizontal-relative:text;mso-position-vertical:absolute;mso-position-vertical-relative:text;v-text-anchor:middle" coordsize="914400,914400" o:gfxdata="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" path="m143578,295654l295654,143578,457200,305125,618746,143578,770822,295654,609275,457200,770822,618746,618746,770822,457200,609275,295654,770822,143578,618746,305125,457200,143578,295654xe" fillcolor="#5b9bd5 [3204]" strokecolor="#1f4d78 [1604]" strokeweight="1pt">
+                      <v:stroke joinstyle="miter"/>
+                      <v:path arrowok="t" o:connecttype="custom" o:connectlocs="143578,295654;295654,143578;457200,305125;618746,143578;770822,295654;609275,457200;770822,618746;618746,770822;457200,609275;295654,770822;143578,618746;305125,457200;143578,295654" o:connectangles="0,0,0,0,0,0,0,0,0,0,0,0,0"/>
+                    </v:shape>
+                  </w:pict>
+                </mc:Fallback>
+              </mc:AlternateContent>
+            </w:r>
+            <w:r>
+              <w:rPr>
                 <w:lang w:val="en-CA"/>
               </w:rPr>
               <w:t xml:space="preserve">Tracks: </w:t>
@@ -5982,6 +6002,78 @@
             </w:pPr>
             <w:r>
               <w:rPr>
+                <w:noProof/>
+                <w:lang w:val="en-CA"/>
+              </w:rPr>
+              <mc:AlternateContent>
+                <mc:Choice Requires="wps">
+                  <w:drawing>
+                    <wp:anchor distT="0" distB="0" distL="114300" distR="114300" simplePos="0" relativeHeight="251667456" behindDoc="0" locked="0" layoutInCell="1" allowOverlap="1" wp14:anchorId="6B1CB2CB" wp14:editId="187B1A83">
+                      <wp:simplePos x="0" y="0"/>
+                      <wp:positionH relativeFrom="column">
+                        <wp:posOffset>2705564</wp:posOffset>
+                      </wp:positionH>
+                      <wp:positionV relativeFrom="paragraph">
+                        <wp:posOffset>522870</wp:posOffset>
+                      </wp:positionV>
+                      <wp:extent cx="914400" cy="914400"/>
+                      <wp:effectExtent l="0" t="0" r="0" b="0"/>
+                      <wp:wrapNone/>
+                      <wp:docPr id="12" name="Multiplication Sign 12"/>
+                      <wp:cNvGraphicFramePr/>
+                      <a:graphic xmlns:a="http://schemas.openxmlformats.org/drawingml/2006/main">
+                        <a:graphicData uri="http://schemas.microsoft.com/office/word/2010/wordprocessingShape">
+                          <wps:wsp>
+                            <wps:cNvSpPr/>
+                            <wps:spPr>
+                              <a:xfrm>
+                                <a:off x="0" y="0"/>
+                                <a:ext cx="914400" cy="914400"/>
+                              </a:xfrm>
+                              <a:prstGeom prst="mathMultiply">
+                                <a:avLst/>
+                              </a:prstGeom>
+                            </wps:spPr>
+                            <wps:style>
+                              <a:lnRef idx="2">
+                                <a:schemeClr val="accent1">
+                                  <a:shade val="50000"/>
+                                </a:schemeClr>
+                              </a:lnRef>
+                              <a:fillRef idx="1">
+                                <a:schemeClr val="accent1"/>
+                              </a:fillRef>
+                              <a:effectRef idx="0">
+                                <a:schemeClr val="accent1"/>
+                              </a:effectRef>
+                              <a:fontRef idx="minor">
+                                <a:schemeClr val="lt1"/>
+                              </a:fontRef>
+                            </wps:style>
+                            <wps:bodyPr rot="0" spcFirstLastPara="0" vertOverflow="overflow" horzOverflow="overflow" vert="horz" wrap="square" lIns="91440" tIns="45720" rIns="91440" bIns="45720" numCol="1" spcCol="0" rtlCol="0" fromWordArt="0" anchor="ctr" anchorCtr="0" forceAA="0" compatLnSpc="1">
+                              <a:prstTxWarp prst="textNoShape">
+                                <a:avLst/>
+                              </a:prstTxWarp>
+                              <a:noAutofit/>
+                            </wps:bodyPr>
+                          </wps:wsp>
+                        </a:graphicData>
+                      </a:graphic>
+                    </wp:anchor>
+                  </w:drawing>
+                </mc:Choice>
+                <mc:Fallback>
+                  <w:pict>
+                    <v:shape w14:anchorId="168AA768" id="Multiplication Sign 12" o:spid="_x0000_s1026" style="position:absolute;margin-left:213.05pt;margin-top:41.15pt;width:1in;height:1in;z-index:251667456;visibility:visible;mso-wrap-style:square;mso-wrap-distance-left:9pt;mso-wrap-distance-top:0;mso-wrap-distance-right:9pt;mso-wrap-distance-bottom:0;mso-position-horizontal:absolute;mso-position-horizontal-relative:text;mso-position-vertical:absolute;mso-position-vertical-relative:text;v-text-anchor:middle" coordsize="914400,914400" o:gfxdata="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" path="m143578,295654l295654,143578,457200,305125,618746,143578,770822,295654,609275,457200,770822,618746,618746,770822,457200,609275,295654,770822,143578,618746,305125,457200,143578,295654xe" fillcolor="#5b9bd5 [3204]" strokecolor="#1f4d78 [1604]" strokeweight="1pt">
+                      <v:stroke joinstyle="miter"/>
+                      <v:path arrowok="t" o:connecttype="custom" o:connectlocs="143578,295654;295654,143578;457200,305125;618746,143578;770822,295654;609275,457200;770822,618746;618746,770822;457200,609275;295654,770822;143578,618746;305125,457200;143578,295654" o:connectangles="0,0,0,0,0,0,0,0,0,0,0,0,0"/>
+                    </v:shape>
+                  </w:pict>
+                </mc:Fallback>
+              </mc:AlternateContent>
+            </w:r>
+            <w:r>
+              <w:rPr>
                 <w:lang w:val="en-CA"/>
               </w:rPr>
               <w:t>Up</w:t>
@@ -6719,6 +6811,78 @@
             </w:pPr>
             <w:r>
               <w:rPr>
+                <w:noProof/>
+                <w:lang w:val="en-CA"/>
+              </w:rPr>
+              <mc:AlternateContent>
+                <mc:Choice Requires="wps">
+                  <w:drawing>
+                    <wp:anchor distT="0" distB="0" distL="114300" distR="114300" simplePos="0" relativeHeight="251668480" behindDoc="0" locked="0" layoutInCell="1" allowOverlap="1" wp14:anchorId="344F34E0" wp14:editId="087DB028">
+                      <wp:simplePos x="0" y="0"/>
+                      <wp:positionH relativeFrom="column">
+                        <wp:posOffset>2732860</wp:posOffset>
+                      </wp:positionH>
+                      <wp:positionV relativeFrom="paragraph">
+                        <wp:posOffset>933450</wp:posOffset>
+                      </wp:positionV>
+                      <wp:extent cx="914400" cy="914400"/>
+                      <wp:effectExtent l="0" t="0" r="0" b="0"/>
+                      <wp:wrapNone/>
+                      <wp:docPr id="13" name="Multiplication Sign 13"/>
+                      <wp:cNvGraphicFramePr/>
+                      <a:graphic xmlns:a="http://schemas.openxmlformats.org/drawingml/2006/main">
+                        <a:graphicData uri="http://schemas.microsoft.com/office/word/2010/wordprocessingShape">
+                          <wps:wsp>
+                            <wps:cNvSpPr/>
+                            <wps:spPr>
+                              <a:xfrm>
+                                <a:off x="0" y="0"/>
+                                <a:ext cx="914400" cy="914400"/>
+                              </a:xfrm>
+                              <a:prstGeom prst="mathMultiply">
+                                <a:avLst/>
+                              </a:prstGeom>
+                            </wps:spPr>
+                            <wps:style>
+                              <a:lnRef idx="2">
+                                <a:schemeClr val="accent1">
+                                  <a:shade val="50000"/>
+                                </a:schemeClr>
+                              </a:lnRef>
+                              <a:fillRef idx="1">
+                                <a:schemeClr val="accent1"/>
+                              </a:fillRef>
+                              <a:effectRef idx="0">
+                                <a:schemeClr val="accent1"/>
+                              </a:effectRef>
+                              <a:fontRef idx="minor">
+                                <a:schemeClr val="lt1"/>
+                              </a:fontRef>
+                            </wps:style>
+                            <wps:bodyPr rot="0" spcFirstLastPara="0" vertOverflow="overflow" horzOverflow="overflow" vert="horz" wrap="square" lIns="91440" tIns="45720" rIns="91440" bIns="45720" numCol="1" spcCol="0" rtlCol="0" fromWordArt="0" anchor="ctr" anchorCtr="0" forceAA="0" compatLnSpc="1">
+                              <a:prstTxWarp prst="textNoShape">
+                                <a:avLst/>
+                              </a:prstTxWarp>
+                              <a:noAutofit/>
+                            </wps:bodyPr>
+                          </wps:wsp>
+                        </a:graphicData>
+                      </a:graphic>
+                    </wp:anchor>
+                  </w:drawing>
+                </mc:Choice>
+                <mc:Fallback>
+                  <w:pict>
+                    <v:shape w14:anchorId="37804FAF" id="Multiplication Sign 13" o:spid="_x0000_s1026" style="position:absolute;margin-left:215.2pt;margin-top:73.5pt;width:1in;height:1in;z-index:251668480;visibility:visible;mso-wrap-style:square;mso-wrap-distance-left:9pt;mso-wrap-distance-top:0;mso-wrap-distance-right:9pt;mso-wrap-distance-bottom:0;mso-position-horizontal:absolute;mso-position-horizontal-relative:text;mso-position-vertical:absolute;mso-position-vertical-relative:text;v-text-anchor:middle" coordsize="914400,914400" o:gfxdata="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" path="m143578,295654l295654,143578,457200,305125,618746,143578,770822,295654,609275,457200,770822,618746,618746,770822,457200,609275,295654,770822,143578,618746,305125,457200,143578,295654xe" fillcolor="#5b9bd5 [3204]" strokecolor="#1f4d78 [1604]" strokeweight="1pt">
+                      <v:stroke joinstyle="miter"/>
+                      <v:path arrowok="t" o:connecttype="custom" o:connectlocs="143578,295654;295654,143578;457200,305125;618746,143578;770822,295654;609275,457200;770822,618746;618746,770822;457200,609275;295654,770822;143578,618746;305125,457200;143578,295654" o:connectangles="0,0,0,0,0,0,0,0,0,0,0,0,0"/>
+                    </v:shape>
+                  </w:pict>
+                </mc:Fallback>
+              </mc:AlternateContent>
+            </w:r>
+            <w:r>
+              <w:rPr>
                 <w:lang w:val="en-CA"/>
               </w:rPr>
               <w:t>Down (</w:t>
@@ -7217,6 +7381,8 @@
             </w:r>
           </w:p>
         </w:tc>
+        <w:bookmarkStart w:id="1" w:name="_GoBack"/>
+        <w:bookmarkEnd w:id="1"/>
       </w:tr>
       <w:tr>
         <w:tc>

</xml_diff>

<commit_message>
Delete trx, complete the add trx
</commit_message>
<xml_diff>
--- a/Actual Chinook Playlist Protype UX Processing Plan (3).docx
+++ b/Actual Chinook Playlist Protype UX Processing Plan (3).docx
@@ -7381,8 +7381,6 @@
             </w:r>
           </w:p>
         </w:tc>
-        <w:bookmarkStart w:id="1" w:name="_GoBack"/>
-        <w:bookmarkEnd w:id="1"/>
       </w:tr>
       <w:tr>
         <w:tc>
@@ -7582,6 +7580,78 @@
             </w:pPr>
             <w:r>
               <w:rPr>
+                <w:noProof/>
+                <w:lang w:val="en-CA"/>
+              </w:rPr>
+              <mc:AlternateContent>
+                <mc:Choice Requires="wps">
+                  <w:drawing>
+                    <wp:anchor distT="0" distB="0" distL="114300" distR="114300" simplePos="0" relativeHeight="251669504" behindDoc="0" locked="0" layoutInCell="1" allowOverlap="1" wp14:anchorId="512668DE" wp14:editId="09D42C50">
+                      <wp:simplePos x="0" y="0"/>
+                      <wp:positionH relativeFrom="column">
+                        <wp:posOffset>2671445</wp:posOffset>
+                      </wp:positionH>
+                      <wp:positionV relativeFrom="paragraph">
+                        <wp:posOffset>803275</wp:posOffset>
+                      </wp:positionV>
+                      <wp:extent cx="914400" cy="914400"/>
+                      <wp:effectExtent l="0" t="0" r="0" b="0"/>
+                      <wp:wrapNone/>
+                      <wp:docPr id="14" name="Multiplication Sign 14"/>
+                      <wp:cNvGraphicFramePr/>
+                      <a:graphic xmlns:a="http://schemas.openxmlformats.org/drawingml/2006/main">
+                        <a:graphicData uri="http://schemas.microsoft.com/office/word/2010/wordprocessingShape">
+                          <wps:wsp>
+                            <wps:cNvSpPr/>
+                            <wps:spPr>
+                              <a:xfrm>
+                                <a:off x="0" y="0"/>
+                                <a:ext cx="914400" cy="914400"/>
+                              </a:xfrm>
+                              <a:prstGeom prst="mathMultiply">
+                                <a:avLst/>
+                              </a:prstGeom>
+                            </wps:spPr>
+                            <wps:style>
+                              <a:lnRef idx="2">
+                                <a:schemeClr val="accent1">
+                                  <a:shade val="50000"/>
+                                </a:schemeClr>
+                              </a:lnRef>
+                              <a:fillRef idx="1">
+                                <a:schemeClr val="accent1"/>
+                              </a:fillRef>
+                              <a:effectRef idx="0">
+                                <a:schemeClr val="accent1"/>
+                              </a:effectRef>
+                              <a:fontRef idx="minor">
+                                <a:schemeClr val="lt1"/>
+                              </a:fontRef>
+                            </wps:style>
+                            <wps:bodyPr rot="0" spcFirstLastPara="0" vertOverflow="overflow" horzOverflow="overflow" vert="horz" wrap="square" lIns="91440" tIns="45720" rIns="91440" bIns="45720" numCol="1" spcCol="0" rtlCol="0" fromWordArt="0" anchor="ctr" anchorCtr="0" forceAA="0" compatLnSpc="1">
+                              <a:prstTxWarp prst="textNoShape">
+                                <a:avLst/>
+                              </a:prstTxWarp>
+                              <a:noAutofit/>
+                            </wps:bodyPr>
+                          </wps:wsp>
+                        </a:graphicData>
+                      </a:graphic>
+                    </wp:anchor>
+                  </w:drawing>
+                </mc:Choice>
+                <mc:Fallback>
+                  <w:pict>
+                    <v:shape w14:anchorId="1A3C4983" id="Multiplication Sign 14" o:spid="_x0000_s1026" style="position:absolute;margin-left:210.35pt;margin-top:63.25pt;width:1in;height:1in;z-index:251669504;visibility:visible;mso-wrap-style:square;mso-wrap-distance-left:9pt;mso-wrap-distance-top:0;mso-wrap-distance-right:9pt;mso-wrap-distance-bottom:0;mso-position-horizontal:absolute;mso-position-horizontal-relative:text;mso-position-vertical:absolute;mso-position-vertical-relative:text;v-text-anchor:middle" coordsize="914400,914400" o:gfxdata="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" path="m143578,295654l295654,143578,457200,305125,618746,143578,770822,295654,609275,457200,770822,618746,618746,770822,457200,609275,295654,770822,143578,618746,305125,457200,143578,295654xe" fillcolor="#5b9bd5 [3204]" strokecolor="#1f4d78 [1604]" strokeweight="1pt">
+                      <v:stroke joinstyle="miter"/>
+                      <v:path arrowok="t" o:connecttype="custom" o:connectlocs="143578,295654;295654,143578;457200,305125;618746,143578;770822,295654;609275,457200;770822,618746;618746,770822;457200,609275;295654,770822;143578,618746;305125,457200;143578,295654" o:connectangles="0,0,0,0,0,0,0,0,0,0,0,0,0"/>
+                    </v:shape>
+                  </w:pict>
+                </mc:Fallback>
+              </mc:AlternateContent>
+            </w:r>
+            <w:r>
+              <w:rPr>
                 <w:lang w:val="en-CA"/>
               </w:rPr>
               <w:t>Delete</w:t>
@@ -7943,27 +8013,33 @@
               <w:rPr>
                 <w:lang w:val="en-CA"/>
               </w:rPr>
-              <w:t xml:space="preserve">, string username, int </w:t>
-            </w:r>
-            <w:proofErr w:type="spellStart"/>
-            <w:r>
-              <w:rPr>
-                <w:lang w:val="en-CA"/>
-              </w:rPr>
-              <w:t>trackid</w:t>
-            </w:r>
-            <w:proofErr w:type="spellEnd"/>
-            <w:r>
-              <w:rPr>
-                <w:lang w:val="en-CA"/>
-              </w:rPr>
-              <w:t xml:space="preserve">, </w:t>
-            </w:r>
-            <w:r>
-              <w:rPr>
-                <w:lang w:val="en-CA"/>
-              </w:rPr>
-              <w:t>List&lt;</w:t>
+              <w:t xml:space="preserve">, string </w:t>
+            </w:r>
+            <w:proofErr w:type="spellStart"/>
+            <w:r>
+              <w:rPr>
+                <w:lang w:val="en-CA"/>
+              </w:rPr>
+              <w:t>username</w:t>
+            </w:r>
+            <w:r>
+              <w:rPr>
+                <w:lang w:val="en-CA"/>
+              </w:rPr>
+              <w:t>,</w:t>
+            </w:r>
+            <w:r>
+              <w:rPr>
+                <w:lang w:val="en-CA"/>
+              </w:rPr>
+              <w:t>List</w:t>
+            </w:r>
+            <w:proofErr w:type="spellEnd"/>
+            <w:r>
+              <w:rPr>
+                <w:lang w:val="en-CA"/>
+              </w:rPr>
+              <w:t>&lt;</w:t>
             </w:r>
             <w:r>
               <w:rPr>
@@ -7988,7 +8064,13 @@
               <w:rPr>
                 <w:lang w:val="en-CA"/>
               </w:rPr>
-              <w:t>tracknumber</w:t>
+              <w:t>track</w:t>
+            </w:r>
+            <w:r>
+              <w:rPr>
+                <w:lang w:val="en-CA"/>
+              </w:rPr>
+              <w:t>id</w:t>
             </w:r>
             <w:proofErr w:type="spellEnd"/>
             <w:r>
@@ -8038,6 +8120,12 @@
               <w:rPr>
                 <w:lang w:val="en-CA"/>
               </w:rPr>
+              <w:t xml:space="preserve"> to keep</w:t>
+            </w:r>
+            <w:r>
+              <w:rPr>
+                <w:lang w:val="en-CA"/>
+              </w:rPr>
               <w:t xml:space="preserve">, </w:t>
             </w:r>
           </w:p>
@@ -8134,6 +8222,8 @@
             </w:r>
           </w:p>
         </w:tc>
+        <w:bookmarkStart w:id="1" w:name="_GoBack"/>
+        <w:bookmarkEnd w:id="1"/>
       </w:tr>
       <w:tr>
         <w:tc>

</xml_diff>